<commit_message>
alteração no módulo de gerar atas
</commit_message>
<xml_diff>
--- a/database/relatorio/PE 26-2023/PAIVA CONSTRUCOES LTDA/PAIVA CONSTRUCOES LTDA ata.docx
+++ b/database/relatorio/PE 26-2023/PAIVA CONSTRUCOES LTDA/PAIVA CONSTRUCOES LTDA ata.docx
@@ -114,9 +114,32 @@
           <w:bCs/>
           <w:color w:val="000000"/>
         </w:rPr>
-        <w:t xml:space="preserve">Nº 788820/2023-020/00</w:t>
-        <w:br/>
-        <w:t xml:space="preserve">Pregão Eletrônico nº 26/2023</w:t>
+        <w:t>Nº 788820/202</w:t>
+      </w:r>
+      <w:r>
+        <w:rPr>
+          <w:rFonts w:asciiTheme="minorHAnsi" w:hAnsiTheme="minorHAnsi" w:cstheme="minorHAnsi"/>
+          <w:bCs/>
+          <w:color w:val="000000"/>
+        </w:rPr>
+        <w:t>4</w:t>
+      </w:r>
+      <w:r>
+        <w:rPr>
+          <w:rFonts w:asciiTheme="minorHAnsi" w:hAnsiTheme="minorHAnsi" w:cstheme="minorHAnsi"/>
+          <w:bCs/>
+          <w:color w:val="000000"/>
+        </w:rPr>
+        <w:t>-003/00</w:t>
+      </w:r>
+      <w:r>
+        <w:rPr>
+          <w:rFonts w:asciiTheme="minorHAnsi" w:hAnsiTheme="minorHAnsi" w:cstheme="minorHAnsi"/>
+          <w:bCs/>
+          <w:color w:val="000000"/>
+        </w:rPr>
+        <w:br/>
+        <w:t>Pregão Eletrônico nº 26/2023</w:t>
       </w:r>
     </w:p>
     <w:p>
@@ -129,6 +152,164 @@
           <w:rFonts w:asciiTheme="minorHAnsi" w:hAnsiTheme="minorHAnsi" w:cstheme="minorHAnsi"/>
         </w:rPr>
       </w:pPr>
+    </w:p>
+    <w:p>
+      <w:pPr>
+        <w:pStyle w:val="western"/>
+        <w:shd w:val="clear" w:color="auto" w:fill="FDFDFD"/>
+        <w:spacing w:before="0" w:beforeAutospacing="0" w:after="0" w:afterAutospacing="0"/>
+        <w:jc w:val="both"/>
+      </w:pPr>
+      <w:r>
+        <w:rPr>
+          <w:rFonts w:ascii="Calibri" w:hAnsi="Calibri" w:cs="Calibri"/>
+          <w:color w:val="000000"/>
+        </w:rPr>
+        <w:t>A União, por intermédio do Centro de Intendência da Marinha em Manaus (</w:t>
+      </w:r>
+      <w:proofErr w:type="spellStart"/>
+      <w:r>
+        <w:rPr>
+          <w:rFonts w:ascii="Calibri" w:hAnsi="Calibri" w:cs="Calibri"/>
+          <w:color w:val="000000"/>
+        </w:rPr>
+        <w:t>CeIMMa</w:t>
+      </w:r>
+      <w:proofErr w:type="spellEnd"/>
+      <w:r>
+        <w:rPr>
+          <w:rFonts w:ascii="Calibri" w:hAnsi="Calibri" w:cs="Calibri"/>
+          <w:color w:val="000000"/>
+        </w:rPr>
+        <w:t>), com sede na Rua Rio Itaquaí, s/nº, Bairro Vila Buriti, Manaus-AM, CEP 69072-080, inscrito no CNPJ sob o nº 00.394.5</w:t>
+      </w:r>
+      <w:r>
+        <w:rPr>
+          <w:rFonts w:ascii="Calibri" w:hAnsi="Calibri" w:cs="Calibri"/>
+          <w:color w:val="00000A"/>
+        </w:rPr>
+        <w:t xml:space="preserve">02/0401-03, </w:t>
+      </w:r>
+      <w:r>
+        <w:rPr>
+          <w:rFonts w:ascii="Calibri" w:hAnsi="Calibri" w:cs="Calibri"/>
+        </w:rPr>
+        <w:t>neste ato representado pelo CF (IM) RODOLFO RAMOS COSTA, Diretor, nomeado pela Portaria nº 230 de </w:t>
+      </w:r>
+      <w:r>
+        <w:rPr>
+          <w:rStyle w:val="object"/>
+          <w:rFonts w:ascii="Calibri" w:hAnsi="Calibri" w:cs="Calibri"/>
+        </w:rPr>
+        <w:t>16 de setembro</w:t>
+      </w:r>
+      <w:r>
+        <w:rPr>
+          <w:rFonts w:ascii="Calibri" w:hAnsi="Calibri" w:cs="Calibri"/>
+        </w:rPr>
+        <w:t> de 2022, publicada em Diário Oficial da União em </w:t>
+      </w:r>
+      <w:r>
+        <w:rPr>
+          <w:rStyle w:val="object-hover"/>
+          <w:rFonts w:ascii="Calibri" w:hAnsi="Calibri" w:cs="Calibri"/>
+        </w:rPr>
+        <w:t>20 de setembro</w:t>
+      </w:r>
+      <w:r>
+        <w:rPr>
+          <w:rFonts w:ascii="Calibri" w:hAnsi="Calibri" w:cs="Calibri"/>
+        </w:rPr>
+        <w:t xml:space="preserve"> de 2022, e Ordenador de Despesas pela Ordem de Serviço nº 25/2023 do </w:t>
+      </w:r>
+      <w:proofErr w:type="spellStart"/>
+      <w:r>
+        <w:rPr>
+          <w:rFonts w:ascii="Calibri" w:hAnsi="Calibri" w:cs="Calibri"/>
+        </w:rPr>
+        <w:t>CeIMMa</w:t>
+      </w:r>
+      <w:proofErr w:type="spellEnd"/>
+      <w:r>
+        <w:rPr>
+          <w:rFonts w:ascii="Calibri" w:hAnsi="Calibri" w:cs="Calibri"/>
+        </w:rPr>
+        <w:t>, considerando o julgamento da licitação na modalidade de pregão, na forma eletrônica, para REGISTRO DE PREÇOS publicado no DOU em </w:t>
+      </w:r>
+      <w:r>
+        <w:rPr>
+          <w:rStyle w:val="object"/>
+          <w:rFonts w:ascii="Calibri" w:hAnsi="Calibri" w:cs="Calibri"/>
+        </w:rPr>
+        <w:t>23/10/2023</w:t>
+      </w:r>
+      <w:r>
+        <w:rPr>
+          <w:rFonts w:ascii="Calibri" w:hAnsi="Calibri" w:cs="Calibri"/>
+        </w:rPr>
+        <w:t>, processo administrativo nº </w:t>
+      </w:r>
+      <w:r>
+        <w:rPr>
+          <w:rStyle w:val="object"/>
+          <w:rFonts w:ascii="Calibri" w:hAnsi="Calibri" w:cs="Calibri"/>
+        </w:rPr>
+        <w:t>63401.001862</w:t>
+      </w:r>
+      <w:r>
+        <w:rPr>
+          <w:rFonts w:ascii="Calibri" w:hAnsi="Calibri" w:cs="Calibri"/>
+        </w:rPr>
+        <w:t>/2023-51.</w:t>
+      </w:r>
+    </w:p>
+    <w:p>
+      <w:pPr>
+        <w:pStyle w:val="western"/>
+        <w:shd w:val="clear" w:color="auto" w:fill="FDFDFD"/>
+        <w:spacing w:before="0" w:beforeAutospacing="0" w:after="0" w:afterAutospacing="0"/>
+        <w:jc w:val="both"/>
+        <w:rPr>
+          <w:rFonts w:ascii="Calibri" w:hAnsi="Calibri" w:cs="Calibri"/>
+        </w:rPr>
+      </w:pPr>
+    </w:p>
+    <w:p>
+      <w:pPr>
+        <w:pStyle w:val="western"/>
+        <w:shd w:val="clear" w:color="auto" w:fill="FDFDFD"/>
+        <w:spacing w:before="0" w:beforeAutospacing="0" w:after="0" w:afterAutospacing="0"/>
+        <w:jc w:val="both"/>
+        <w:rPr>
+          <w:color w:val="000000"/>
+        </w:rPr>
+      </w:pPr>
+      <w:r>
+        <w:rPr>
+          <w:rFonts w:ascii="Calibri" w:hAnsi="Calibri" w:cs="Calibri"/>
+        </w:rPr>
+        <w:t>RESOLVE registrar os preços da(s) empresa(s) indicada(s) e qualificada(s) nesta ATA, de acordo com a classificação por ela(s) alcançada(s) e na(s) quantidade(s) cotada(s), atendendo as condições previstas no Edital de licitação, sujeitando-se as partes às normas constantes na Lei nº 14.133, de 1º de abril de 2021, no Decreto n.º 11.462, de </w:t>
+      </w:r>
+      <w:r>
+        <w:rPr>
+          <w:rStyle w:val="object"/>
+          <w:rFonts w:ascii="Calibri" w:hAnsi="Calibri" w:cs="Calibri"/>
+        </w:rPr>
+        <w:t>31 de mar</w:t>
+      </w:r>
+      <w:r>
+        <w:rPr>
+          <w:rFonts w:ascii="Calibri" w:hAnsi="Calibri" w:cs="Calibri"/>
+        </w:rPr>
+        <w:t xml:space="preserve">ço de </w:t>
+      </w:r>
+      <w:r>
+        <w:rPr>
+          <w:rFonts w:ascii="Calibri" w:hAnsi="Calibri" w:cs="Calibri"/>
+          <w:color w:val="000000"/>
+        </w:rPr>
+        <w:t>2023, e em conformidade com as disposições a seguir:</w:t>
+      </w:r>
     </w:p>
     <w:p>
       <w:pPr>
@@ -144,27 +325,6 @@
           <w:rFonts w:asciiTheme="minorHAnsi" w:hAnsiTheme="minorHAnsi" w:cstheme="minorHAnsi"/>
         </w:rPr>
       </w:pPr>
-      <w:r>
-        <w:rPr>
-          <w:rFonts w:asciiTheme="minorHAnsi" w:hAnsiTheme="minorHAnsi" w:cstheme="minorHAnsi"/>
-        </w:rPr>
-        <w:t>XXXX</w:t>
-      </w:r>
-    </w:p>
-    <w:p>
-      <w:pPr>
-        <w:widowControl w:val="0"/>
-        <w:tabs>
-          <w:tab w:val="center" w:pos="4779"/>
-          <w:tab w:val="right" w:pos="9198"/>
-        </w:tabs>
-        <w:spacing w:before="120" w:after="120" w:line="276" w:lineRule="auto"/>
-        <w:ind w:right="-28" w:firstLine="1418"/>
-        <w:jc w:val="both"/>
-        <w:rPr>
-          <w:rFonts w:asciiTheme="minorHAnsi" w:hAnsiTheme="minorHAnsi" w:cstheme="minorHAnsi"/>
-        </w:rPr>
-      </w:pPr>
     </w:p>
     <w:p>
       <w:pPr>
@@ -209,10 +369,143 @@
       </w:pPr>
       <w:r>
         <w:rPr>
-          <w:rFonts w:asciiTheme="minorHAnsi" w:hAnsiTheme="minorHAnsi" w:cstheme="minorHAnsi"/>
-          <w:lang w:eastAsia="en-US"/>
-        </w:rPr>
-        <w:t>{relacao_empresa}</w:t>
+          <w:rFonts w:ascii="Calibri" w:hAnsi="Calibri"/>
+          <w:b/>
+        </w:rPr>
+        <w:t xml:space="preserve">Razão Social: </w:t>
+      </w:r>
+      <w:r>
+        <w:rPr>
+          <w:rFonts w:ascii="Calibri" w:hAnsi="Calibri"/>
+        </w:rPr>
+        <w:t>PAIVA CONSTRUCOES LTDA;</w:t>
+      </w:r>
+      <w:r>
+        <w:rPr>
+          <w:rFonts w:ascii="Calibri" w:hAnsi="Calibri"/>
+        </w:rPr>
+        <w:br/>
+      </w:r>
+      <w:r>
+        <w:rPr>
+          <w:rFonts w:ascii="Calibri" w:hAnsi="Calibri"/>
+          <w:b/>
+        </w:rPr>
+        <w:t xml:space="preserve">CNPJ: </w:t>
+      </w:r>
+      <w:r>
+        <w:rPr>
+          <w:rFonts w:ascii="Calibri" w:hAnsi="Calibri"/>
+        </w:rPr>
+        <w:t>25.267.158/0001-53;</w:t>
+      </w:r>
+      <w:r>
+        <w:rPr>
+          <w:rFonts w:ascii="Calibri" w:hAnsi="Calibri"/>
+        </w:rPr>
+        <w:br/>
+      </w:r>
+      <w:r>
+        <w:rPr>
+          <w:rFonts w:ascii="Calibri" w:hAnsi="Calibri"/>
+          <w:b/>
+        </w:rPr>
+        <w:t xml:space="preserve">Endereço: </w:t>
+      </w:r>
+      <w:r>
+        <w:rPr>
+          <w:rFonts w:ascii="Calibri" w:hAnsi="Calibri"/>
+        </w:rPr>
+        <w:t>Rua Orlandia, 08 - Sala B - Aleixo;</w:t>
+      </w:r>
+      <w:r>
+        <w:rPr>
+          <w:rFonts w:ascii="Calibri" w:hAnsi="Calibri"/>
+        </w:rPr>
+        <w:br/>
+      </w:r>
+      <w:r>
+        <w:rPr>
+          <w:rFonts w:ascii="Calibri" w:hAnsi="Calibri"/>
+          <w:b/>
+        </w:rPr>
+        <w:t xml:space="preserve">Município-UF: </w:t>
+      </w:r>
+      <w:r>
+        <w:rPr>
+          <w:rFonts w:ascii="Calibri" w:hAnsi="Calibri"/>
+        </w:rPr>
+        <w:t>Manaus / Amazonas;</w:t>
+      </w:r>
+      <w:r>
+        <w:rPr>
+          <w:rFonts w:ascii="Calibri" w:hAnsi="Calibri"/>
+        </w:rPr>
+        <w:br/>
+      </w:r>
+      <w:r>
+        <w:rPr>
+          <w:rFonts w:ascii="Calibri" w:hAnsi="Calibri"/>
+          <w:b/>
+        </w:rPr>
+        <w:t xml:space="preserve">CEP: </w:t>
+      </w:r>
+      <w:r>
+        <w:rPr>
+          <w:rFonts w:ascii="Calibri" w:hAnsi="Calibri"/>
+        </w:rPr>
+        <w:t>69.083-020;</w:t>
+      </w:r>
+      <w:r>
+        <w:rPr>
+          <w:rFonts w:ascii="Calibri" w:hAnsi="Calibri"/>
+        </w:rPr>
+        <w:br/>
+      </w:r>
+      <w:r>
+        <w:rPr>
+          <w:rFonts w:ascii="Calibri" w:hAnsi="Calibri"/>
+          <w:b/>
+        </w:rPr>
+        <w:t xml:space="preserve">Telefone: </w:t>
+      </w:r>
+      <w:r>
+        <w:rPr>
+          <w:rFonts w:ascii="Calibri" w:hAnsi="Calibri"/>
+        </w:rPr>
+        <w:t>(92) 33489807 Telefone: (92) 32489507; e</w:t>
+      </w:r>
+      <w:r>
+        <w:rPr>
+          <w:rFonts w:ascii="Calibri" w:hAnsi="Calibri"/>
+        </w:rPr>
+        <w:br/>
+      </w:r>
+      <w:r>
+        <w:rPr>
+          <w:rFonts w:ascii="Calibri" w:hAnsi="Calibri"/>
+          <w:b/>
+        </w:rPr>
+        <w:t xml:space="preserve">E-mail: </w:t>
+      </w:r>
+      <w:r>
+        <w:rPr>
+          <w:rFonts w:ascii="Calibri" w:hAnsi="Calibri"/>
+        </w:rPr>
+        <w:t>financeiro@esgotecmanaus.com.</w:t>
+      </w:r>
+      <w:r>
+        <w:rPr>
+          <w:rFonts w:ascii="Calibri" w:hAnsi="Calibri"/>
+        </w:rPr>
+        <w:br/>
+        <w:t>Representada neste ato, por seu representante legal, o(a) Sr(a) DANIEL MARIE DE PAIVA PAZ.</w:t>
+      </w:r>
+      <w:r>
+        <w:rPr>
+          <w:rFonts w:ascii="Calibri" w:hAnsi="Calibri"/>
+        </w:rPr>
+        <w:br/>
       </w:r>
     </w:p>
     <w:p>
@@ -290,7 +583,7 @@
           <w:sz w:val="24"/>
           <w:szCs w:val="24"/>
         </w:rPr>
-        <w:t xml:space="preserve">Serviço de Manutenção aparelhos de ar-condicionado</w:t>
+        <w:t>Serviço de Manutenção aparelhos de ar-condicionado</w:t>
       </w:r>
       <w:r>
         <w:rPr>
@@ -344,7 +637,7 @@
           <w:sz w:val="24"/>
           <w:szCs w:val="24"/>
         </w:rPr>
-        <w:t xml:space="preserve">26/</w:t>
+        <w:t>26/</w:t>
       </w:r>
       <w:r>
         <w:rPr>
@@ -353,7 +646,7 @@
           <w:sz w:val="24"/>
           <w:szCs w:val="24"/>
         </w:rPr>
-        <w:t xml:space="preserve">2023</w:t>
+        <w:t>2023</w:t>
       </w:r>
       <w:r>
         <w:rPr>
@@ -429,24 +722,942 @@
       </w:pPr>
       <w:r>
         <w:rPr>
-          <w:rFonts w:asciiTheme="minorHAnsi" w:hAnsiTheme="minorHAnsi" w:cstheme="minorHAnsi"/>
+          <w:rFonts w:ascii="Calibri" w:hAnsi="Calibri"/>
+        </w:rPr>
+        <w:t>Item 1</w:t>
+      </w:r>
+      <w:r>
+        <w:rPr>
+          <w:rFonts w:ascii="Calibri" w:hAnsi="Calibri"/>
+        </w:rPr>
+        <w:br/>
+        <w:t>Descrição: Serviço de manutenção preventiva com lavagem geral e lubrificação das condensadoras e evaporadoras de condicionadores de ar tipo split de 7.000 a 10.000 btu´s.</w:t>
+      </w:r>
+      <w:r>
+        <w:rPr>
+          <w:rFonts w:ascii="Calibri" w:hAnsi="Calibri"/>
+        </w:rPr>
+        <w:br/>
+        <w:t>Unidade de Fornecimento: UNIDADE</w:t>
+      </w:r>
+      <w:r>
+        <w:rPr>
+          <w:rFonts w:ascii="Calibri" w:hAnsi="Calibri"/>
+        </w:rPr>
+        <w:br/>
+        <w:t>Quantidade: 109   |   Valor Unitário: R$ 41,00   |   Valor Total do Item: R$ 4.469,00</w:t>
+      </w:r>
+      <w:r>
+        <w:rPr>
+          <w:rFonts w:ascii="Calibri" w:hAnsi="Calibri"/>
+        </w:rPr>
+        <w:br/>
+        <w:t>----------------------------------------------------------------------------------------------------------------------------------</w:t>
+      </w:r>
+      <w:r>
+        <w:rPr>
+          <w:rFonts w:ascii="Calibri" w:hAnsi="Calibri"/>
+        </w:rPr>
+        <w:br/>
+        <w:t>Item 3</w:t>
+      </w:r>
+      <w:r>
+        <w:rPr>
+          <w:rFonts w:ascii="Calibri" w:hAnsi="Calibri"/>
+        </w:rPr>
+        <w:br/>
+        <w:t>Descrição: Serviço de manutenção preventiva com lavagem geral e lubrificação das condensadoras e evaporadoras de condicionadores de ar tipo split de 22.000 a 24.000 btu´s.</w:t>
+      </w:r>
+      <w:r>
+        <w:rPr>
+          <w:rFonts w:ascii="Calibri" w:hAnsi="Calibri"/>
+        </w:rPr>
+        <w:br/>
+        <w:t>Unidade de Fornecimento: UNIDADE</w:t>
+      </w:r>
+      <w:r>
+        <w:rPr>
+          <w:rFonts w:ascii="Calibri" w:hAnsi="Calibri"/>
+        </w:rPr>
+        <w:br/>
+        <w:t>Quantidade: 189   |   Valor Unitário: R$ 49,00   |   Valor Total do Item: R$ 9.261,00</w:t>
+      </w:r>
+      <w:r>
+        <w:rPr>
+          <w:rFonts w:ascii="Calibri" w:hAnsi="Calibri"/>
+        </w:rPr>
+        <w:br/>
+        <w:t>----------------------------------------------------------------------------------------------------------------------------------</w:t>
+      </w:r>
+      <w:r>
+        <w:rPr>
+          <w:rFonts w:ascii="Calibri" w:hAnsi="Calibri"/>
+        </w:rPr>
+        <w:br/>
+        <w:t>Item 5</w:t>
+      </w:r>
+      <w:r>
+        <w:rPr>
+          <w:rFonts w:ascii="Calibri" w:hAnsi="Calibri"/>
+        </w:rPr>
+        <w:br/>
+        <w:t>Descrição: Serviço de manutenção preventiva com lavagem geral e lubrificação das condensadoras e evaporadoras de condicionadores de ar tipo split de 42.000 a 60.000 btu´s.</w:t>
+      </w:r>
+      <w:r>
+        <w:rPr>
+          <w:rFonts w:ascii="Calibri" w:hAnsi="Calibri"/>
+        </w:rPr>
+        <w:br/>
+        <w:t>Unidade de Fornecimento: UNIDADE</w:t>
+      </w:r>
+      <w:r>
+        <w:rPr>
+          <w:rFonts w:ascii="Calibri" w:hAnsi="Calibri"/>
+        </w:rPr>
+        <w:br/>
+        <w:t>Quantidade: 109   |   Valor Unitário: R$ 75,00   |   Valor Total do Item: R$ 8.175,00</w:t>
+      </w:r>
+      <w:r>
+        <w:rPr>
+          <w:rFonts w:ascii="Calibri" w:hAnsi="Calibri"/>
+        </w:rPr>
+        <w:br/>
+        <w:t>----------------------------------------------------------------------------------------------------------------------------------</w:t>
+      </w:r>
+      <w:r>
+        <w:rPr>
+          <w:rFonts w:ascii="Calibri" w:hAnsi="Calibri"/>
+        </w:rPr>
+        <w:br/>
+        <w:t>Item 6</w:t>
+      </w:r>
+      <w:r>
+        <w:rPr>
+          <w:rFonts w:ascii="Calibri" w:hAnsi="Calibri"/>
+        </w:rPr>
+        <w:br/>
+        <w:t>Descrição: Serviço de manutençao corretiva com fornecimento e substituição de motoventilador da evaporadora de condicionador de ar tipo split de 7.000 a 10.000 btu´s, de todos os modelos da marca springer, midea, carrier, elgin, york, consul, lg, gree e eletrolux e komeco.</w:t>
+      </w:r>
+      <w:r>
+        <w:rPr>
+          <w:rFonts w:ascii="Calibri" w:hAnsi="Calibri"/>
+        </w:rPr>
+        <w:br/>
+        <w:t>Unidade de Fornecimento: UNIDADE</w:t>
+      </w:r>
+      <w:r>
+        <w:rPr>
+          <w:rFonts w:ascii="Calibri" w:hAnsi="Calibri"/>
+        </w:rPr>
+        <w:br/>
+        <w:t>Quantidade: 48   |   Valor Unitário: R$ 85,00   |   Valor Total do Item: R$ 4.080,00</w:t>
+      </w:r>
+      <w:r>
+        <w:rPr>
+          <w:rFonts w:ascii="Calibri" w:hAnsi="Calibri"/>
+        </w:rPr>
+        <w:br/>
+        <w:t>----------------------------------------------------------------------------------------------------------------------------------</w:t>
+      </w:r>
+      <w:r>
+        <w:rPr>
+          <w:rFonts w:ascii="Calibri" w:hAnsi="Calibri"/>
+        </w:rPr>
+        <w:br/>
+        <w:t>Item 7</w:t>
+      </w:r>
+      <w:r>
+        <w:rPr>
+          <w:rFonts w:ascii="Calibri" w:hAnsi="Calibri"/>
+        </w:rPr>
+        <w:br/>
+        <w:t>Descrição: Serviço de manutençao corretiva com fornecimento e substituição de motoventilador da evaporadora de condicionador de ar tipo split de 12.000 a 18.000 btu´s, de todos os modelos da marca springer, midea, carrier, elgin, york, consul, lg, gree e eletrolux e komeco.</w:t>
+      </w:r>
+      <w:r>
+        <w:rPr>
+          <w:rFonts w:ascii="Calibri" w:hAnsi="Calibri"/>
+        </w:rPr>
+        <w:br/>
+        <w:t>Unidade de Fornecimento: UNIDADE</w:t>
+      </w:r>
+      <w:r>
+        <w:rPr>
+          <w:rFonts w:ascii="Calibri" w:hAnsi="Calibri"/>
+        </w:rPr>
+        <w:br/>
+      </w:r>
+      <w:r>
+        <w:rPr>
+          <w:rFonts w:ascii="Calibri" w:hAnsi="Calibri"/>
+        </w:rPr>
+        <w:lastRenderedPageBreak/>
+        <w:t>Quantidade: 238   |   Valor Unitário: R$ 75,00   |   Valor Total do Item: R$ 17.850,00</w:t>
+      </w:r>
+      <w:r>
+        <w:rPr>
+          <w:rFonts w:ascii="Calibri" w:hAnsi="Calibri"/>
+        </w:rPr>
+        <w:br/>
+        <w:t>----------------------------------------------------------------------------------------------------------------------------------</w:t>
+      </w:r>
+      <w:r>
+        <w:rPr>
+          <w:rFonts w:ascii="Calibri" w:hAnsi="Calibri"/>
+        </w:rPr>
+        <w:br/>
+        <w:t>Item 8</w:t>
+      </w:r>
+      <w:r>
+        <w:rPr>
+          <w:rFonts w:ascii="Calibri" w:hAnsi="Calibri"/>
+        </w:rPr>
+        <w:br/>
+        <w:t>Descrição: Serviço de manutençao corretiva com fornecimento e substituição de motoventilador da evaporadora de condicionador de ar tipo split de 22.000 a 24.000 btu´s, de todos os modelos da marca springer, midea, carrier, elgin, york, consul, lg, gree e eletrolux e komeco.</w:t>
+      </w:r>
+      <w:r>
+        <w:rPr>
+          <w:rFonts w:ascii="Calibri" w:hAnsi="Calibri"/>
+        </w:rPr>
+        <w:br/>
+        <w:t>Unidade de Fornecimento: UNIDADE</w:t>
+      </w:r>
+      <w:r>
+        <w:rPr>
+          <w:rFonts w:ascii="Calibri" w:hAnsi="Calibri"/>
+        </w:rPr>
+        <w:br/>
+        <w:t>Quantidade: 87   |   Valor Unitário: R$ 110,00   |   Valor Total do Item: R$ 9.570,00</w:t>
+      </w:r>
+      <w:r>
+        <w:rPr>
+          <w:rFonts w:ascii="Calibri" w:hAnsi="Calibri"/>
+        </w:rPr>
+        <w:br/>
+        <w:t>----------------------------------------------------------------------------------------------------------------------------------</w:t>
+      </w:r>
+      <w:r>
+        <w:rPr>
+          <w:rFonts w:ascii="Calibri" w:hAnsi="Calibri"/>
+        </w:rPr>
+        <w:br/>
+        <w:t>Item 9</w:t>
+      </w:r>
+      <w:r>
+        <w:rPr>
+          <w:rFonts w:ascii="Calibri" w:hAnsi="Calibri"/>
+        </w:rPr>
+        <w:br/>
+        <w:t>Descrição: Serviço de manutençao corretiva com fornecimento e substituição de motoventilador da evaporadora de condicionador de ar tipo split de 30.000 a 36.000 btu´s, de todos os modelos da marca springer, midea, carrier, elgin, york, consul, lg, gree e eletrolux e komeco.</w:t>
+      </w:r>
+      <w:r>
+        <w:rPr>
+          <w:rFonts w:ascii="Calibri" w:hAnsi="Calibri"/>
+        </w:rPr>
+        <w:br/>
+        <w:t>Unidade de Fornecimento: UNIDADE</w:t>
+      </w:r>
+      <w:r>
+        <w:rPr>
+          <w:rFonts w:ascii="Calibri" w:hAnsi="Calibri"/>
+        </w:rPr>
+        <w:br/>
+        <w:t>Quantidade: 50   |   Valor Unitário: R$ 99,00   |   Valor Total do Item: R$ 4.950,00</w:t>
+      </w:r>
+      <w:r>
+        <w:rPr>
+          <w:rFonts w:ascii="Calibri" w:hAnsi="Calibri"/>
+        </w:rPr>
+        <w:br/>
+        <w:t>----------------------------------------------------------------------------------------------------------------------------------</w:t>
+      </w:r>
+      <w:r>
+        <w:rPr>
+          <w:rFonts w:ascii="Calibri" w:hAnsi="Calibri"/>
+        </w:rPr>
+        <w:br/>
+        <w:t>Item 10</w:t>
+      </w:r>
+      <w:r>
+        <w:rPr>
+          <w:rFonts w:ascii="Calibri" w:hAnsi="Calibri"/>
+        </w:rPr>
+        <w:br/>
+        <w:t>Descrição: Serviço de manutençao corretiva com fornecimento e substituição de motoventilador da evaporadora de condicionador de ar tipo split de 42.000 a 60.000 btu´s, de todos os modelos da marca springer, midea, carrier, elgin, york, consul, lg, gree e eletrolux e komeco.</w:t>
+      </w:r>
+      <w:r>
+        <w:rPr>
+          <w:rFonts w:ascii="Calibri" w:hAnsi="Calibri"/>
+        </w:rPr>
+        <w:br/>
+        <w:t>Unidade de Fornecimento: UNIDADE</w:t>
+      </w:r>
+      <w:r>
+        <w:rPr>
+          <w:rFonts w:ascii="Calibri" w:hAnsi="Calibri"/>
+        </w:rPr>
+        <w:br/>
+        <w:t>Quantidade: 35   |   Valor Unitário: R$ 60,00   |   Valor Total do Item: R$ 2.100,00</w:t>
+      </w:r>
+      <w:r>
+        <w:rPr>
+          <w:rFonts w:ascii="Calibri" w:hAnsi="Calibri"/>
+        </w:rPr>
+        <w:br/>
+        <w:t>----------------------------------------------------------------------------------------------------------------------------------</w:t>
+      </w:r>
+      <w:r>
+        <w:rPr>
+          <w:rFonts w:ascii="Calibri" w:hAnsi="Calibri"/>
+        </w:rPr>
+        <w:br/>
+        <w:t>Item 11</w:t>
+      </w:r>
+      <w:r>
+        <w:rPr>
+          <w:rFonts w:ascii="Calibri" w:hAnsi="Calibri"/>
+        </w:rPr>
+        <w:br/>
+        <w:t>Descrição: Serviço de manutenção corretiva com fornecimento e substituição de motoventilador da condensadora de condicionador de ar tipo split de 7.000 a 10.000 btu´s, de todos os modelos das marcas springer, midea, carrier, elgin, york, consul, lg, gree e eletrolux e komeco.</w:t>
+      </w:r>
+      <w:r>
+        <w:rPr>
+          <w:rFonts w:ascii="Calibri" w:hAnsi="Calibri"/>
+        </w:rPr>
+        <w:br/>
+        <w:t>Unidade de Fornecimento: UNIDADE</w:t>
+      </w:r>
+      <w:r>
+        <w:rPr>
+          <w:rFonts w:ascii="Calibri" w:hAnsi="Calibri"/>
+        </w:rPr>
+        <w:br/>
+        <w:t>Quantidade: 85   |   Valor Unitário: R$ 49,00   |   Valor Total do Item: R$ 4.165,00</w:t>
+      </w:r>
+      <w:r>
+        <w:rPr>
+          <w:rFonts w:ascii="Calibri" w:hAnsi="Calibri"/>
+        </w:rPr>
+        <w:br/>
+        <w:t>----------------------------------------------------------------------------------------------------------------------------------</w:t>
+      </w:r>
+      <w:r>
+        <w:rPr>
+          <w:rFonts w:ascii="Calibri" w:hAnsi="Calibri"/>
+        </w:rPr>
+        <w:br/>
+        <w:t>Item 12</w:t>
+      </w:r>
+      <w:r>
+        <w:rPr>
+          <w:rFonts w:ascii="Calibri" w:hAnsi="Calibri"/>
+        </w:rPr>
+        <w:br/>
+        <w:t>Descrição: Serviço de manutenção corretiva com fornecimento e substituição de motoventilador da condensadora de condicionador de ar tipo split de 12.000 a 18.000 btu´s, de todos os modelos das marcas springer, midea, carrier, elgin, york, consul, lg, gree e eletrolux e komeco.</w:t>
+      </w:r>
+      <w:r>
+        <w:rPr>
+          <w:rFonts w:ascii="Calibri" w:hAnsi="Calibri"/>
+        </w:rPr>
+        <w:br/>
+        <w:t>Unidade de Fornecimento: UNIDADE</w:t>
+      </w:r>
+      <w:r>
+        <w:rPr>
+          <w:rFonts w:ascii="Calibri" w:hAnsi="Calibri"/>
+        </w:rPr>
+        <w:br/>
+        <w:t>Quantidade: 236   |   Valor Unitário: R$ 230,00   |   Valor Total do Item: R$ 54.280,00</w:t>
+      </w:r>
+      <w:r>
+        <w:rPr>
+          <w:rFonts w:ascii="Calibri" w:hAnsi="Calibri"/>
+        </w:rPr>
+        <w:br/>
+        <w:t>----------------------------------------------------------------------------------------------------------------------------------</w:t>
+      </w:r>
+      <w:r>
+        <w:rPr>
+          <w:rFonts w:ascii="Calibri" w:hAnsi="Calibri"/>
+        </w:rPr>
+        <w:br/>
+        <w:t>Item 13</w:t>
+      </w:r>
+      <w:r>
+        <w:rPr>
+          <w:rFonts w:ascii="Calibri" w:hAnsi="Calibri"/>
+        </w:rPr>
+        <w:br/>
+        <w:t xml:space="preserve">Descrição: Serviço de manutenção corretiva com fornecimento e substituição de motoventilador da condensadora de condicionador de ar tipo split de 22.000 a 24.000 btu´s, de todos os modelos das </w:t>
+      </w:r>
+      <w:r>
+        <w:rPr>
+          <w:rFonts w:ascii="Calibri" w:hAnsi="Calibri"/>
+        </w:rPr>
+        <w:lastRenderedPageBreak/>
+        <w:t>marcas springer, midea, carrier, elgin, 50york, consul, lg, gree e eletrolux e komeco.</w:t>
+      </w:r>
+      <w:r>
+        <w:rPr>
+          <w:rFonts w:ascii="Calibri" w:hAnsi="Calibri"/>
+        </w:rPr>
+        <w:br/>
+        <w:t>Unidade de Fornecimento: UNIDADE</w:t>
+      </w:r>
+      <w:r>
+        <w:rPr>
+          <w:rFonts w:ascii="Calibri" w:hAnsi="Calibri"/>
+        </w:rPr>
+        <w:br/>
+        <w:t>Quantidade: 100   |   Valor Unitário: R$ 150,00   |   Valor Total do Item: R$ 15.000,00</w:t>
+      </w:r>
+      <w:r>
+        <w:rPr>
+          <w:rFonts w:ascii="Calibri" w:hAnsi="Calibri"/>
+        </w:rPr>
+        <w:br/>
+        <w:t>----------------------------------------------------------------------------------------------------------------------------------</w:t>
+      </w:r>
+      <w:r>
+        <w:rPr>
+          <w:rFonts w:ascii="Calibri" w:hAnsi="Calibri"/>
+        </w:rPr>
+        <w:br/>
+        <w:t>Item 14</w:t>
+      </w:r>
+      <w:r>
+        <w:rPr>
+          <w:rFonts w:ascii="Calibri" w:hAnsi="Calibri"/>
+        </w:rPr>
+        <w:br/>
+        <w:t>Descrição: Serviço de manutenção corretiva com fornecimento e substituição de motoventilador da condensadora de condicionador de ar tipo split de 30.000 a 36.000 btu´s, de todos os modelos das marcas springer, midea, carrier, elgin, york, consul, lg, gree e eletrolux e komeco.</w:t>
+      </w:r>
+      <w:r>
+        <w:rPr>
+          <w:rFonts w:ascii="Calibri" w:hAnsi="Calibri"/>
+        </w:rPr>
+        <w:br/>
+        <w:t>Unidade de Fornecimento: UNIDADE</w:t>
+      </w:r>
+      <w:r>
+        <w:rPr>
+          <w:rFonts w:ascii="Calibri" w:hAnsi="Calibri"/>
+        </w:rPr>
+        <w:br/>
+        <w:t>Quantidade: 148   |   Valor Unitário: R$ 180,00   |   Valor Total do Item: R$ 26.640,00</w:t>
+      </w:r>
+      <w:r>
+        <w:rPr>
+          <w:rFonts w:ascii="Calibri" w:hAnsi="Calibri"/>
+        </w:rPr>
+        <w:br/>
+        <w:t>----------------------------------------------------------------------------------------------------------------------------------</w:t>
+      </w:r>
+      <w:r>
+        <w:rPr>
+          <w:rFonts w:ascii="Calibri" w:hAnsi="Calibri"/>
+        </w:rPr>
+        <w:br/>
+        <w:t>Item 15</w:t>
+      </w:r>
+      <w:r>
+        <w:rPr>
+          <w:rFonts w:ascii="Calibri" w:hAnsi="Calibri"/>
+        </w:rPr>
+        <w:br/>
+        <w:t>Descrição: Serviço de manutenção corretiva com fornecimento e substituição de motoventilador da condensadora de condicionador de ar tipo split de 42.000 a 60.000 btu´s, de todos os modelos das marcas springer, midea, carrier, elgin, york, consul, lg, gree e eletrolux e komeco.</w:t>
+      </w:r>
+      <w:r>
+        <w:rPr>
+          <w:rFonts w:ascii="Calibri" w:hAnsi="Calibri"/>
+        </w:rPr>
+        <w:br/>
+        <w:t>Unidade de Fornecimento: UNIDADE</w:t>
+      </w:r>
+      <w:r>
+        <w:rPr>
+          <w:rFonts w:ascii="Calibri" w:hAnsi="Calibri"/>
+        </w:rPr>
+        <w:br/>
+        <w:t>Quantidade: 65   |   Valor Unitário: R$ 120,00   |   Valor Total do Item: R$ 7.800,00</w:t>
+      </w:r>
+      <w:r>
+        <w:rPr>
+          <w:rFonts w:ascii="Calibri" w:hAnsi="Calibri"/>
+        </w:rPr>
+        <w:br/>
+        <w:t>----------------------------------------------------------------------------------------------------------------------------------</w:t>
+      </w:r>
+      <w:r>
+        <w:rPr>
+          <w:rFonts w:ascii="Calibri" w:hAnsi="Calibri"/>
+        </w:rPr>
+        <w:br/>
+        <w:t>Item 16</w:t>
+      </w:r>
+      <w:r>
+        <w:rPr>
+          <w:rFonts w:ascii="Calibri" w:hAnsi="Calibri"/>
+        </w:rPr>
+        <w:br/>
+        <w:t>Descrição: Serviço de manutenção corretiva de substituição de compressor rotativo convencional/inverter com fornecimento e carga de gás r-22 ou r-410a de condicionador de ar tipo split ou janela de 7.000 a 10.000 btu´s.</w:t>
+      </w:r>
+      <w:r>
+        <w:rPr>
+          <w:rFonts w:ascii="Calibri" w:hAnsi="Calibri"/>
+        </w:rPr>
+        <w:br/>
+        <w:t>Unidade de Fornecimento: UNIDADE</w:t>
+      </w:r>
+      <w:r>
+        <w:rPr>
+          <w:rFonts w:ascii="Calibri" w:hAnsi="Calibri"/>
+        </w:rPr>
+        <w:br/>
+        <w:t>Quantidade: 34   |   Valor Unitário: R$ 79,00   |   Valor Total do Item: R$ 2.686,00</w:t>
+      </w:r>
+      <w:r>
+        <w:rPr>
+          <w:rFonts w:ascii="Calibri" w:hAnsi="Calibri"/>
+        </w:rPr>
+        <w:br/>
+        <w:t>----------------------------------------------------------------------------------------------------------------------------------</w:t>
+      </w:r>
+      <w:r>
+        <w:rPr>
+          <w:rFonts w:ascii="Calibri" w:hAnsi="Calibri"/>
+        </w:rPr>
+        <w:br/>
+        <w:t>Item 22</w:t>
+      </w:r>
+      <w:r>
+        <w:rPr>
+          <w:rFonts w:ascii="Calibri" w:hAnsi="Calibri"/>
+        </w:rPr>
+        <w:br/>
+        <w:t>Descrição: Serviço de manutenção corretiva com retirada de vazamento (serviço de solda), fornecimento e carga de gás r-22 ou r-410a de condicionador de ar split ou janela de 12.000 a 18.000 btu´s.</w:t>
+      </w:r>
+      <w:r>
+        <w:rPr>
+          <w:rFonts w:ascii="Calibri" w:hAnsi="Calibri"/>
+        </w:rPr>
+        <w:br/>
+        <w:t>Unidade de Fornecimento: UNIDADE</w:t>
+      </w:r>
+      <w:r>
+        <w:rPr>
+          <w:rFonts w:ascii="Calibri" w:hAnsi="Calibri"/>
+        </w:rPr>
+        <w:br/>
+        <w:t>Quantidade: 285   |   Valor Unitário: R$ 69,00   |   Valor Total do Item: R$ 19.665,00</w:t>
+      </w:r>
+      <w:r>
+        <w:rPr>
+          <w:rFonts w:ascii="Calibri" w:hAnsi="Calibri"/>
+        </w:rPr>
+        <w:br/>
+        <w:t>----------------------------------------------------------------------------------------------------------------------------------</w:t>
+      </w:r>
+      <w:r>
+        <w:rPr>
+          <w:rFonts w:ascii="Calibri" w:hAnsi="Calibri"/>
+        </w:rPr>
+        <w:br/>
+        <w:t>Item 23</w:t>
+      </w:r>
+      <w:r>
+        <w:rPr>
+          <w:rFonts w:ascii="Calibri" w:hAnsi="Calibri"/>
+        </w:rPr>
+        <w:br/>
+        <w:t>Descrição: Serviço de manuteção corretiva com retirada de vazamento (serviço de solda), fornecimento e carga de gás r-22 ou r-410a de condicionador de ar split ou janela de 22.000 a 24.000 btu´s.</w:t>
+      </w:r>
+      <w:r>
+        <w:rPr>
+          <w:rFonts w:ascii="Calibri" w:hAnsi="Calibri"/>
+        </w:rPr>
+        <w:br/>
+        <w:t>Unidade de Fornecimento: UNIDADE</w:t>
+      </w:r>
+      <w:r>
+        <w:rPr>
+          <w:rFonts w:ascii="Calibri" w:hAnsi="Calibri"/>
+        </w:rPr>
+        <w:br/>
+        <w:t>Quantidade: 84   |   Valor Unitário: R$ 37,00   |   Valor Total do Item: R$ 3.108,00</w:t>
+      </w:r>
+      <w:r>
+        <w:rPr>
+          <w:rFonts w:ascii="Calibri" w:hAnsi="Calibri"/>
+        </w:rPr>
+        <w:br/>
+        <w:t>----------------------------------------------------------------------------------------------------------------------------------</w:t>
+      </w:r>
+      <w:r>
+        <w:rPr>
+          <w:rFonts w:ascii="Calibri" w:hAnsi="Calibri"/>
+        </w:rPr>
+        <w:br/>
+        <w:t>Item 25</w:t>
+      </w:r>
+      <w:r>
+        <w:rPr>
+          <w:rFonts w:ascii="Calibri" w:hAnsi="Calibri"/>
+        </w:rPr>
+        <w:br/>
+      </w:r>
+      <w:r>
+        <w:rPr>
+          <w:rFonts w:ascii="Calibri" w:hAnsi="Calibri"/>
+        </w:rPr>
+        <w:lastRenderedPageBreak/>
+        <w:t>Descrição: Serviço de manuteção corretiva com retirada de vazamento (serviço de solda), fornecimento e carga de gás r-22 ou r-410a de condicionador de ar split ou janela de 42.000 a 60.000 btu´s.</w:t>
+      </w:r>
+      <w:r>
+        <w:rPr>
+          <w:rFonts w:ascii="Calibri" w:hAnsi="Calibri"/>
+        </w:rPr>
+        <w:br/>
+        <w:t>Unidade de Fornecimento: UNIDADE</w:t>
+      </w:r>
+      <w:r>
+        <w:rPr>
+          <w:rFonts w:ascii="Calibri" w:hAnsi="Calibri"/>
+        </w:rPr>
+        <w:br/>
+        <w:t>Quantidade: 62   |   Valor Unitário: R$ 97,00   |   Valor Total do Item: R$ 6.014,00</w:t>
+      </w:r>
+      <w:r>
+        <w:rPr>
+          <w:rFonts w:ascii="Calibri" w:hAnsi="Calibri"/>
+        </w:rPr>
+        <w:br/>
+        <w:t>----------------------------------------------------------------------------------------------------------------------------------</w:t>
+      </w:r>
+      <w:r>
+        <w:rPr>
+          <w:rFonts w:ascii="Calibri" w:hAnsi="Calibri"/>
+        </w:rPr>
+        <w:br/>
+        <w:t>Item 27</w:t>
+      </w:r>
+      <w:r>
+        <w:rPr>
+          <w:rFonts w:ascii="Calibri" w:hAnsi="Calibri"/>
+        </w:rPr>
+        <w:br/>
+        <w:t>Descrição: Serviço de manutenção corretiva com fornecimento e carga de gás r-22 ou r-410a de condicionador de ar tipo split ou janela de 12.000 a 18.000 btu´s.</w:t>
+      </w:r>
+      <w:r>
+        <w:rPr>
+          <w:rFonts w:ascii="Calibri" w:hAnsi="Calibri"/>
+        </w:rPr>
+        <w:br/>
+        <w:t>Unidade de Fornecimento: UNIDADE</w:t>
+      </w:r>
+      <w:r>
+        <w:rPr>
+          <w:rFonts w:ascii="Calibri" w:hAnsi="Calibri"/>
+        </w:rPr>
+        <w:br/>
+        <w:t>Quantidade: 170   |   Valor Unitário: R$ 166,00   |   Valor Total do Item: R$ 28.220,00</w:t>
+      </w:r>
+      <w:r>
+        <w:rPr>
+          <w:rFonts w:ascii="Calibri" w:hAnsi="Calibri"/>
+        </w:rPr>
+        <w:br/>
+        <w:t>----------------------------------------------------------------------------------------------------------------------------------</w:t>
+      </w:r>
+      <w:r>
+        <w:rPr>
+          <w:rFonts w:ascii="Calibri" w:hAnsi="Calibri"/>
+        </w:rPr>
+        <w:br/>
+        <w:t>Item 31</w:t>
+      </w:r>
+      <w:r>
+        <w:rPr>
+          <w:rFonts w:ascii="Calibri" w:hAnsi="Calibri"/>
+        </w:rPr>
+        <w:br/>
+        <w:t>Descrição: Serviço de manutenção corretiva com fornecimento e instalação de turbina da evaporadora de condicionador de ar tipo split 7.000 a 10.000 btu´s. De todos os modelos das marcas springer, midea, carrier, elgin, york, consul, lg, gree e eletrolux e komeco.</w:t>
+      </w:r>
+      <w:r>
+        <w:rPr>
+          <w:rFonts w:ascii="Calibri" w:hAnsi="Calibri"/>
+        </w:rPr>
+        <w:br/>
+        <w:t>Unidade de Fornecimento: UNIDADE</w:t>
+      </w:r>
+      <w:r>
+        <w:rPr>
+          <w:rFonts w:ascii="Calibri" w:hAnsi="Calibri"/>
+        </w:rPr>
+        <w:br/>
+        <w:t>Quantidade: 72   |   Valor Unitário: R$ 269,00   |   Valor Total do Item: R$ 19.368,00</w:t>
+      </w:r>
+      <w:r>
+        <w:rPr>
+          <w:rFonts w:ascii="Calibri" w:hAnsi="Calibri"/>
+        </w:rPr>
+        <w:br/>
+        <w:t>----------------------------------------------------------------------------------------------------------------------------------</w:t>
+      </w:r>
+      <w:r>
+        <w:rPr>
+          <w:rFonts w:ascii="Calibri" w:hAnsi="Calibri"/>
+        </w:rPr>
+        <w:br/>
+        <w:t>Item 32</w:t>
+      </w:r>
+      <w:r>
+        <w:rPr>
+          <w:rFonts w:ascii="Calibri" w:hAnsi="Calibri"/>
+        </w:rPr>
+        <w:br/>
+        <w:t>Descrição: Serviço de manutenção corretiva com fornecimento e instalação de turbina da evaporadora de condicionador de ar tipo split 12.000 a 18.000 btu´s. De todos os modelos das marcas springer, midea, carrier, elgin, york, consul, lg, gree e eletrolux e komeco.</w:t>
+      </w:r>
+      <w:r>
+        <w:rPr>
+          <w:rFonts w:ascii="Calibri" w:hAnsi="Calibri"/>
+        </w:rPr>
+        <w:br/>
+        <w:t>Unidade de Fornecimento: UNIDADE</w:t>
+      </w:r>
+      <w:r>
+        <w:rPr>
+          <w:rFonts w:ascii="Calibri" w:hAnsi="Calibri"/>
+        </w:rPr>
+        <w:br/>
+        <w:t>Quantidade: 363   |   Valor Unitário: R$ 65,00   |   Valor Total do Item: R$ 23.595,00</w:t>
+      </w:r>
+      <w:r>
+        <w:rPr>
+          <w:rFonts w:ascii="Calibri" w:hAnsi="Calibri"/>
+        </w:rPr>
+        <w:br/>
+        <w:t>----------------------------------------------------------------------------------------------------------------------------------</w:t>
+      </w:r>
+      <w:r>
+        <w:rPr>
+          <w:rFonts w:ascii="Calibri" w:hAnsi="Calibri"/>
+        </w:rPr>
+        <w:br/>
+        <w:t>Item 33</w:t>
+      </w:r>
+      <w:r>
+        <w:rPr>
+          <w:rFonts w:ascii="Calibri" w:hAnsi="Calibri"/>
+        </w:rPr>
+        <w:br/>
+        <w:t>Descrição: Serviço de manutenção corretiva com fornecimento e instalação de turbina da evaporadora de condicionador de ar tipo split 22.000 a 24.000 btu´s. De todos os modelos das marcas springer, midea, carrier, elgin, york, consul, lg, gree e eletrolux e komeco.</w:t>
+      </w:r>
+      <w:r>
+        <w:rPr>
+          <w:rFonts w:ascii="Calibri" w:hAnsi="Calibri"/>
+        </w:rPr>
+        <w:br/>
+        <w:t>Unidade de Fornecimento: UNIDADE</w:t>
+      </w:r>
+      <w:r>
+        <w:rPr>
+          <w:rFonts w:ascii="Calibri" w:hAnsi="Calibri"/>
+        </w:rPr>
+        <w:br/>
+        <w:t>Quantidade: 93   |   Valor Unitário: R$ 97,00   |   Valor Total do Item: R$ 9.021,00</w:t>
+      </w:r>
+      <w:r>
+        <w:rPr>
+          <w:rFonts w:ascii="Calibri" w:hAnsi="Calibri"/>
+        </w:rPr>
+        <w:br/>
+        <w:t>----------------------------------------------------------------------------------------------------------------------------------</w:t>
+      </w:r>
+      <w:r>
+        <w:rPr>
+          <w:rFonts w:ascii="Calibri" w:hAnsi="Calibri"/>
+        </w:rPr>
+        <w:br/>
+        <w:t>Item 35</w:t>
+      </w:r>
+      <w:r>
+        <w:rPr>
+          <w:rFonts w:ascii="Calibri" w:hAnsi="Calibri"/>
+        </w:rPr>
+        <w:br/>
+        <w:t>Descrição: Serviço de manutenção corretiva com fornecimento e instalação de turbina da evaporadora de condicionador de ar tipo split 42.000 a 60.000 btu´s. De todos os modelos das marcas springer, midea, carrier, elgin, york, consul, lg, gree e eletrolux e komeco.</w:t>
+      </w:r>
+      <w:r>
+        <w:rPr>
+          <w:rFonts w:ascii="Calibri" w:hAnsi="Calibri"/>
+        </w:rPr>
+        <w:br/>
+        <w:t>Unidade de Fornecimento: UNIDADE</w:t>
+      </w:r>
+      <w:r>
+        <w:rPr>
+          <w:rFonts w:ascii="Calibri" w:hAnsi="Calibri"/>
+        </w:rPr>
+        <w:br/>
+        <w:t>Quantidade: 66   |   Valor Unitário: R$ 129,00   |   Valor Total do Item: R$ 8.514,00</w:t>
+      </w:r>
+      <w:r>
+        <w:rPr>
+          <w:rFonts w:ascii="Calibri" w:hAnsi="Calibri"/>
+        </w:rPr>
+        <w:br/>
+        <w:t>----------------------------------------------------------------------------------------------------------------------------------</w:t>
+      </w:r>
+      <w:r>
+        <w:rPr>
+          <w:rFonts w:ascii="Calibri" w:hAnsi="Calibri"/>
+        </w:rPr>
+        <w:br/>
+      </w:r>
+      <w:r>
+        <w:rPr>
+          <w:rFonts w:ascii="Calibri" w:hAnsi="Calibri"/>
+        </w:rPr>
+        <w:lastRenderedPageBreak/>
+        <w:t>Item 42</w:t>
+      </w:r>
+      <w:r>
+        <w:rPr>
+          <w:rFonts w:ascii="Calibri" w:hAnsi="Calibri"/>
+        </w:rPr>
+        <w:br/>
+        <w:t>Descrição: Serviço de manutenção corretiva com fornecimento e substituição de sensor de degelo ou ambiente de condicionador de ar tipo split de 12.000 a 18.000 btu´s, de todos os modelos das marcas springer, midea, carrier, elgin, york, consul, lg, gree e eletrolux e komeco.</w:t>
+      </w:r>
+      <w:r>
+        <w:rPr>
+          <w:rFonts w:ascii="Calibri" w:hAnsi="Calibri"/>
+        </w:rPr>
+        <w:br/>
+        <w:t>Unidade de Fornecimento: UNIDADE</w:t>
+      </w:r>
+      <w:r>
+        <w:rPr>
+          <w:rFonts w:ascii="Calibri" w:hAnsi="Calibri"/>
+        </w:rPr>
+        <w:br/>
+        <w:t>Quantidade: 397   |   Valor Unitário: R$ 12,00   |   Valor Total do Item: R$ 4.764,00</w:t>
+      </w:r>
+      <w:r>
+        <w:rPr>
+          <w:rFonts w:ascii="Calibri" w:hAnsi="Calibri"/>
+        </w:rPr>
+        <w:br/>
+        <w:t>----------------------------------------------------------------------------------------------------------------------------------</w:t>
+      </w:r>
+      <w:r>
+        <w:rPr>
+          <w:rFonts w:ascii="Calibri" w:hAnsi="Calibri"/>
+        </w:rPr>
+        <w:br/>
+        <w:t>Item 43</w:t>
+      </w:r>
+      <w:r>
+        <w:rPr>
+          <w:rFonts w:ascii="Calibri" w:hAnsi="Calibri"/>
+        </w:rPr>
+        <w:br/>
+        <w:t>Descrição: Serviço de manutenção corretiva com fornecimento e substituição de sensor de degelo ou ambiente de condicionador de ar tipo split de 22.000 a 24.000 btu´s, de todos os modelos das marcas springer, midea, carrier, elgin, york, consul, lg, gree e eletrolux e komeco.</w:t>
+      </w:r>
+      <w:r>
+        <w:rPr>
+          <w:rFonts w:ascii="Calibri" w:hAnsi="Calibri"/>
+        </w:rPr>
+        <w:br/>
+        <w:t>Unidade de Fornecimento: UNIDADE</w:t>
+      </w:r>
+      <w:r>
+        <w:rPr>
+          <w:rFonts w:ascii="Calibri" w:hAnsi="Calibri"/>
+        </w:rPr>
+        <w:br/>
+        <w:t>Quantidade: 100   |   Valor Unitário: R$ 27,00   |   Valor Total do Item: R$ 2.700,00</w:t>
+      </w:r>
+      <w:r>
+        <w:rPr>
+          <w:rFonts w:ascii="Calibri" w:hAnsi="Calibri"/>
+        </w:rPr>
+        <w:br/>
+        <w:t>----------------------------------------------------------------------------------------------------------------------------------</w:t>
+      </w:r>
+      <w:r>
+        <w:rPr>
+          <w:rFonts w:ascii="Calibri" w:hAnsi="Calibri"/>
+        </w:rPr>
+        <w:br/>
+        <w:t>Valor total homologado para a empresa:</w:t>
+      </w:r>
+      <w:r>
+        <w:rPr>
+          <w:rFonts w:ascii="Calibri" w:hAnsi="Calibri"/>
+        </w:rPr>
+        <w:br/>
+      </w:r>
+      <w:r>
+        <w:rPr>
+          <w:rFonts w:ascii="Calibri" w:hAnsi="Calibri"/>
+          <w:b/>
+        </w:rPr>
+        <w:t>R$ 295.995,00 (Duzentos e noventa e cinco mil, novecentos e noventa e cinco reais)</w:t>
+      </w:r>
+      <w:r>
+        <w:rPr>
+          <w:rFonts w:ascii="Calibri" w:hAnsi="Calibri"/>
+          <w:b/>
+        </w:rPr>
+        <w:br/>
+      </w:r>
+    </w:p>
+    <w:p>
+      <w:pPr>
+        <w:pStyle w:val="Nivel2"/>
+        <w:numPr>
+          <w:ilvl w:val="1"/>
+          <w:numId w:val="2"/>
+        </w:numPr>
+        <w:ind w:left="0" w:firstLine="0"/>
+        <w:rPr>
+          <w:rFonts w:asciiTheme="minorHAnsi" w:hAnsiTheme="minorHAnsi" w:cstheme="minorHAnsi"/>
+          <w:sz w:val="24"/>
+          <w:szCs w:val="24"/>
           <w:lang w:eastAsia="en-US"/>
         </w:rPr>
-        <w:t>{</w:t>
-      </w:r>
-      <w:r>
-        <w:rPr>
-          <w:rFonts w:asciiTheme="minorHAnsi" w:hAnsiTheme="minorHAnsi" w:cstheme="minorHAnsi"/>
+      </w:pPr>
+      <w:r>
+        <w:rPr>
+          <w:rFonts w:asciiTheme="minorHAnsi" w:hAnsiTheme="minorHAnsi" w:cstheme="minorHAnsi"/>
+          <w:sz w:val="24"/>
+          <w:szCs w:val="24"/>
           <w:lang w:eastAsia="en-US"/>
         </w:rPr>
-        <w:t>relacao_item</w:t>
-      </w:r>
-      <w:r>
-        <w:rPr>
-          <w:rFonts w:asciiTheme="minorHAnsi" w:hAnsiTheme="minorHAnsi" w:cstheme="minorHAnsi"/>
-          <w:lang w:eastAsia="en-US"/>
-        </w:rPr>
-        <w:t>}</w:t>
+        <w:t>A listagem do cadastro de reserva referente ao presente registro de preços consta como anexo a esta Ata.</w:t>
+      </w:r>
+    </w:p>
+    <w:p>
+      <w:pPr>
+        <w:pStyle w:val="Nivel01"/>
+        <w:numPr>
+          <w:ilvl w:val="0"/>
+          <w:numId w:val="2"/>
+        </w:numPr>
+        <w:ind w:left="0" w:firstLine="0"/>
+        <w:rPr>
+          <w:rFonts w:asciiTheme="minorHAnsi" w:hAnsiTheme="minorHAnsi" w:cstheme="minorHAnsi"/>
+          <w:sz w:val="24"/>
+          <w:szCs w:val="24"/>
+        </w:rPr>
+      </w:pPr>
+      <w:r>
+        <w:rPr>
+          <w:rFonts w:asciiTheme="minorHAnsi" w:hAnsiTheme="minorHAnsi" w:cstheme="minorHAnsi"/>
+          <w:sz w:val="24"/>
+          <w:szCs w:val="24"/>
+        </w:rPr>
+        <w:t>ÓRGÃO(S) GERENCIADOR E PARTICIPANTE(S)</w:t>
       </w:r>
     </w:p>
     <w:p>
@@ -461,54 +1672,6 @@
           <w:rFonts w:asciiTheme="minorHAnsi" w:hAnsiTheme="minorHAnsi" w:cstheme="minorHAnsi"/>
           <w:sz w:val="24"/>
           <w:szCs w:val="24"/>
-          <w:lang w:eastAsia="en-US"/>
-        </w:rPr>
-      </w:pPr>
-      <w:r>
-        <w:rPr>
-          <w:rFonts w:asciiTheme="minorHAnsi" w:hAnsiTheme="minorHAnsi" w:cstheme="minorHAnsi"/>
-          <w:sz w:val="24"/>
-          <w:szCs w:val="24"/>
-          <w:lang w:eastAsia="en-US"/>
-        </w:rPr>
-        <w:t>A listagem do cadastro de reserva referente ao presente registro de preços consta como anexo a esta Ata.</w:t>
-      </w:r>
-    </w:p>
-    <w:p>
-      <w:pPr>
-        <w:pStyle w:val="Nivel01"/>
-        <w:numPr>
-          <w:ilvl w:val="0"/>
-          <w:numId w:val="2"/>
-        </w:numPr>
-        <w:ind w:left="0" w:firstLine="0"/>
-        <w:rPr>
-          <w:rFonts w:asciiTheme="minorHAnsi" w:hAnsiTheme="minorHAnsi" w:cstheme="minorHAnsi"/>
-          <w:sz w:val="24"/>
-          <w:szCs w:val="24"/>
-        </w:rPr>
-      </w:pPr>
-      <w:r>
-        <w:rPr>
-          <w:rFonts w:asciiTheme="minorHAnsi" w:hAnsiTheme="minorHAnsi" w:cstheme="minorHAnsi"/>
-          <w:sz w:val="24"/>
-          <w:szCs w:val="24"/>
-        </w:rPr>
-        <w:t>ÓRGÃO(S) GERENCIADOR E PARTICIPANTE(S)</w:t>
-      </w:r>
-    </w:p>
-    <w:p>
-      <w:pPr>
-        <w:pStyle w:val="Nivel2"/>
-        <w:numPr>
-          <w:ilvl w:val="1"/>
-          <w:numId w:val="2"/>
-        </w:numPr>
-        <w:ind w:left="0" w:firstLine="0"/>
-        <w:rPr>
-          <w:rFonts w:asciiTheme="minorHAnsi" w:hAnsiTheme="minorHAnsi" w:cstheme="minorHAnsi"/>
-          <w:sz w:val="24"/>
-          <w:szCs w:val="24"/>
         </w:rPr>
       </w:pPr>
       <w:r>
@@ -521,12 +1684,32 @@
       </w:r>
       <w:r>
         <w:rPr>
-          <w:rFonts w:asciiTheme="minorHAnsi" w:hAnsiTheme="minorHAnsi" w:cstheme="minorHAnsi"/>
-          <w:sz w:val="24"/>
-          <w:szCs w:val="24"/>
-          <w:highlight w:val="yellow"/>
-        </w:rPr>
-        <w:t>Centro de Intendência da Marinha em Brasília (CeIMBra)</w:t>
+          <w:rFonts w:ascii="Calibri" w:hAnsi="Calibri" w:cs="Calibri"/>
+          <w:color w:val="000000"/>
+          <w:sz w:val="24"/>
+          <w:szCs w:val="24"/>
+        </w:rPr>
+        <w:t>Centro de Intendência da Marinha em Manaus (</w:t>
+      </w:r>
+      <w:proofErr w:type="spellStart"/>
+      <w:r>
+        <w:rPr>
+          <w:rFonts w:ascii="Calibri" w:hAnsi="Calibri" w:cs="Calibri"/>
+          <w:color w:val="000000"/>
+          <w:sz w:val="24"/>
+          <w:szCs w:val="24"/>
+        </w:rPr>
+        <w:t>CeIMMa</w:t>
+      </w:r>
+      <w:proofErr w:type="spellEnd"/>
+      <w:r>
+        <w:rPr>
+          <w:rFonts w:ascii="Calibri" w:hAnsi="Calibri" w:cs="Calibri"/>
+          <w:color w:val="000000"/>
+          <w:sz w:val="24"/>
+          <w:szCs w:val="24"/>
+        </w:rPr>
+        <w:t>),</w:t>
       </w:r>
       <w:r>
         <w:rPr>
@@ -738,6 +1921,7 @@
           <w:sz w:val="24"/>
           <w:szCs w:val="24"/>
         </w:rPr>
+        <w:lastRenderedPageBreak/>
         <w:t>Na formalização do contrato ou do instrumento substituto deverá haver a indicação da disponibilidade dos créditos orçamentários respectivos.</w:t>
       </w:r>
     </w:p>
@@ -798,7 +1982,6 @@
           <w:sz w:val="24"/>
           <w:szCs w:val="24"/>
         </w:rPr>
-        <w:lastRenderedPageBreak/>
         <w:t xml:space="preserve"> O instrumento contratual de que trata o item 5.2. deverá ser assinado no prazo de validade da ata de registro de preços.</w:t>
       </w:r>
     </w:p>
@@ -1310,6 +2493,7 @@
           <w:sz w:val="24"/>
           <w:szCs w:val="24"/>
         </w:rPr>
+        <w:lastRenderedPageBreak/>
         <w:t>O preço registrado com indicação dos licitantes e fornecedores será divulgado no PNCP e ficará disponibilizado durante a vigência da ata de registro de preços.</w:t>
       </w:r>
     </w:p>
@@ -1356,7 +2540,6 @@
           <w:sz w:val="24"/>
           <w:szCs w:val="24"/>
         </w:rPr>
-        <w:lastRenderedPageBreak/>
         <w:t>O prazo de convocação poderá ser prorrogado 1 (uma) vez, por igual período, mediante solicitação do licitante ou fornecedor convocado, desde que apresentada dentro do prazo, devidamente justificada, e que a justificativa seja aceita pela Administração.</w:t>
       </w:r>
     </w:p>
@@ -1700,6 +2883,7 @@
           <w:sz w:val="24"/>
           <w:szCs w:val="24"/>
         </w:rPr>
+        <w:lastRenderedPageBreak/>
         <w:t>Em caso de criação, alteração ou ex</w:t>
       </w:r>
       <w:r>
@@ -1785,7 +2969,6 @@
           <w:sz w:val="24"/>
           <w:szCs w:val="24"/>
         </w:rPr>
-        <w:lastRenderedPageBreak/>
         <w:t>No caso da repactuação, poderá ser a pedido do interessado, conforme critérios definidos para a contratação.</w:t>
       </w:r>
     </w:p>
@@ -2078,7 +3261,25 @@
           <w:sz w:val="24"/>
           <w:szCs w:val="24"/>
         </w:rPr>
-        <w:t>Neste caso, o fornecedor encaminhará, juntamente com o pedido de alteração, a documentação comprobatória ou a planilha de custos que demonstre a inviabilidade do preço registrado em relação às condições inicialmente pactuadas.</w:t>
+        <w:t xml:space="preserve">Neste caso, o fornecedor encaminhará, juntamente com o pedido de alteração, a documentação comprobatória ou </w:t>
+      </w:r>
+      <w:proofErr w:type="spellStart"/>
+      <w:r>
+        <w:rPr>
+          <w:rFonts w:asciiTheme="minorHAnsi" w:hAnsiTheme="minorHAnsi" w:cstheme="minorHAnsi"/>
+          <w:sz w:val="24"/>
+          <w:szCs w:val="24"/>
+        </w:rPr>
+        <w:t>a</w:t>
+      </w:r>
+      <w:proofErr w:type="spellEnd"/>
+      <w:r>
+        <w:rPr>
+          <w:rFonts w:asciiTheme="minorHAnsi" w:hAnsiTheme="minorHAnsi" w:cstheme="minorHAnsi"/>
+          <w:sz w:val="24"/>
+          <w:szCs w:val="24"/>
+        </w:rPr>
+        <w:t xml:space="preserve"> planilha de custos que demonstre a inviabilidade do preço registrado em relação às condições inicialmente pactuadas.</w:t>
       </w:r>
       <w:bookmarkStart w:id="3" w:name="prova_preco_mercado_maior"/>
       <w:bookmarkEnd w:id="3"/>
@@ -2117,7 +3318,16 @@
           <w:sz w:val="24"/>
           <w:szCs w:val="24"/>
         </w:rPr>
-        <w:t xml:space="preserve">dade gerenciadora e o fornecedor deverá cumprir as obrigações estabelecidas na ata, sob pena de cancelamento do seu registro, nos termos do item </w:t>
+        <w:t xml:space="preserve">dade gerenciadora e o fornecedor </w:t>
+      </w:r>
+      <w:r>
+        <w:rPr>
+          <w:rFonts w:asciiTheme="minorHAnsi" w:hAnsiTheme="minorHAnsi" w:cstheme="minorHAnsi"/>
+          <w:sz w:val="24"/>
+          <w:szCs w:val="24"/>
+        </w:rPr>
+        <w:lastRenderedPageBreak/>
+        <w:t xml:space="preserve">deverá cumprir as obrigações estabelecidas na ata, sob pena de cancelamento do seu registro, nos termos do item </w:t>
       </w:r>
       <w:r>
         <w:rPr>
@@ -2224,7 +3434,6 @@
           <w:sz w:val="24"/>
           <w:szCs w:val="24"/>
         </w:rPr>
-        <w:lastRenderedPageBreak/>
         <w:t xml:space="preserve">Se não obtiver êxito nas negociações, o órgão ou entidade gerenciadora procederá ao cancelamento da ata de registro de preços, nos termos do item </w:t>
       </w:r>
       <w:r>
@@ -3120,6 +4329,7 @@
           <w:sz w:val="24"/>
           <w:szCs w:val="24"/>
         </w:rPr>
+        <w:lastRenderedPageBreak/>
         <w:t>Na hipótese da compra centralizada, não havendo indicação pelo órgão ou pela en</w:t>
       </w:r>
       <w:r>
@@ -3341,7 +4551,6 @@
           <w:sz w:val="24"/>
           <w:szCs w:val="24"/>
         </w:rPr>
-        <w:lastRenderedPageBreak/>
         <w:t>Não re</w:t>
       </w:r>
       <w:r>
@@ -3634,7 +4843,25 @@
           <w:sz w:val="24"/>
           <w:szCs w:val="24"/>
         </w:rPr>
-        <w:t xml:space="preserve">Se não houver êxito nas negociações, nas hipóteses em que o preço de mercado tornar-se superior ou inferior ao preço registrado, nos termos do artigos 26, § 3º e  27, § 4º, ambos do Decreto nº 11.462, de 2023. </w:t>
+        <w:t xml:space="preserve">Se não houver êxito nas negociações, nas hipóteses em que o preço de mercado tornar-se superior ou inferior ao preço registrado, nos termos do artigos 26, § 3º </w:t>
+      </w:r>
+      <w:proofErr w:type="gramStart"/>
+      <w:r>
+        <w:rPr>
+          <w:rFonts w:asciiTheme="minorHAnsi" w:hAnsiTheme="minorHAnsi" w:cstheme="minorHAnsi"/>
+          <w:sz w:val="24"/>
+          <w:szCs w:val="24"/>
+        </w:rPr>
+        <w:t>e  27</w:t>
+      </w:r>
+      <w:proofErr w:type="gramEnd"/>
+      <w:r>
+        <w:rPr>
+          <w:rFonts w:asciiTheme="minorHAnsi" w:hAnsiTheme="minorHAnsi" w:cstheme="minorHAnsi"/>
+          <w:sz w:val="24"/>
+          <w:szCs w:val="24"/>
+        </w:rPr>
+        <w:t xml:space="preserve">, § 4º, ambos do Decreto nº 11.462, de 2023. </w:t>
       </w:r>
     </w:p>
     <w:p>
@@ -3709,6 +4936,7 @@
           <w:sz w:val="24"/>
           <w:szCs w:val="24"/>
         </w:rPr>
+        <w:lastRenderedPageBreak/>
         <w:t>As sanções t</w:t>
       </w:r>
       <w:r>
@@ -3763,7 +4991,6 @@
           <w:sz w:val="24"/>
           <w:szCs w:val="24"/>
         </w:rPr>
-        <w:lastRenderedPageBreak/>
         <w:t>O órgão ou entidade participante deverá comunicar ao órgão gerenciador qualquer das ocorrências previstas no item 9.1, dada a necessidade de instauração de procedimento para cancelamento do registro do fornecedor.</w:t>
       </w:r>
     </w:p>
@@ -3902,12 +5129,35 @@
           <w:color w:val="000000"/>
         </w:rPr>
       </w:pPr>
+      <w:proofErr w:type="spellStart"/>
       <w:r>
         <w:rPr>
           <w:rFonts w:asciiTheme="minorHAnsi" w:hAnsiTheme="minorHAnsi" w:cstheme="minorHAnsi"/>
           <w:color w:val="000000"/>
         </w:rPr>
-        <w:t>Brasília-DF, na data da assinatura.</w:t>
+        <w:t>Manaus</w:t>
+      </w:r>
+      <w:r>
+        <w:rPr>
+          <w:rFonts w:asciiTheme="minorHAnsi" w:hAnsiTheme="minorHAnsi" w:cstheme="minorHAnsi"/>
+          <w:color w:val="000000"/>
+        </w:rPr>
+        <w:t>-</w:t>
+      </w:r>
+      <w:r>
+        <w:rPr>
+          <w:rFonts w:asciiTheme="minorHAnsi" w:hAnsiTheme="minorHAnsi" w:cstheme="minorHAnsi"/>
+          <w:color w:val="000000"/>
+        </w:rPr>
+        <w:t>MA</w:t>
+      </w:r>
+      <w:proofErr w:type="spellEnd"/>
+      <w:r>
+        <w:rPr>
+          <w:rFonts w:asciiTheme="minorHAnsi" w:hAnsiTheme="minorHAnsi" w:cstheme="minorHAnsi"/>
+          <w:color w:val="000000"/>
+        </w:rPr>
+        <w:t>, na data da assinatura.</w:t>
       </w:r>
     </w:p>
     <w:p>
@@ -4076,7 +5326,7 @@
                 <w:rFonts w:asciiTheme="minorHAnsi" w:hAnsiTheme="minorHAnsi" w:cstheme="minorHAnsi"/>
                 <w:color w:val="000000"/>
               </w:rPr>
-              <w:t xml:space="preserve">RODOLFO RAMOS COSTA</w:t>
+              <w:t>RODOLFO RAMOS COSTA</w:t>
             </w:r>
           </w:p>
           <w:p>
@@ -4092,7 +5342,21 @@
                 <w:rFonts w:asciiTheme="minorHAnsi" w:hAnsiTheme="minorHAnsi" w:cstheme="minorHAnsi"/>
                 <w:color w:val="000000"/>
               </w:rPr>
-              <w:t xml:space="preserve">Capitão de Mar e Guerra (IM) </w:t>
+              <w:t xml:space="preserve">Capitão de </w:t>
+            </w:r>
+            <w:r>
+              <w:rPr>
+                <w:rFonts w:asciiTheme="minorHAnsi" w:hAnsiTheme="minorHAnsi" w:cstheme="minorHAnsi"/>
+                <w:color w:val="000000"/>
+              </w:rPr>
+              <w:t>Fragata</w:t>
+            </w:r>
+            <w:r>
+              <w:rPr>
+                <w:rFonts w:asciiTheme="minorHAnsi" w:hAnsiTheme="minorHAnsi" w:cstheme="minorHAnsi"/>
+                <w:color w:val="000000"/>
+              </w:rPr>
+              <w:t xml:space="preserve"> (IM) </w:t>
             </w:r>
           </w:p>
           <w:p>
@@ -4169,7 +5433,7 @@
               <w:rPr>
                 <w:rFonts w:asciiTheme="minorHAnsi" w:hAnsiTheme="minorHAnsi" w:cstheme="minorHAnsi"/>
               </w:rPr>
-              <w:t xml:space="preserve">DANIEL MARIE DE PAIVA PAZ</w:t>
+              <w:t>DANIEL MARIE DE PAIVA PAZ</w:t>
             </w:r>
           </w:p>
           <w:p>
@@ -4504,7 +5768,25 @@
         <w:sz w:val="12"/>
         <w:szCs w:val="12"/>
       </w:rPr>
-      <w:t>Ata de Registro de Preços –  Lei nº 14.133, de 2021.</w:t>
+      <w:t xml:space="preserve">Ata de Registro de Preços </w:t>
+    </w:r>
+    <w:proofErr w:type="gramStart"/>
+    <w:r>
+      <w:rPr>
+        <w:rFonts w:ascii="Arial" w:hAnsi="Arial" w:cs="Arial"/>
+        <w:sz w:val="12"/>
+        <w:szCs w:val="12"/>
+      </w:rPr>
+      <w:t>–  Lei</w:t>
+    </w:r>
+    <w:proofErr w:type="gramEnd"/>
+    <w:r>
+      <w:rPr>
+        <w:rFonts w:ascii="Arial" w:hAnsi="Arial" w:cs="Arial"/>
+        <w:sz w:val="12"/>
+        <w:szCs w:val="12"/>
+      </w:rPr>
+      <w:t xml:space="preserve"> nº 14.133, de 2021.</w:t>
     </w:r>
   </w:p>
   <w:p>
@@ -5894,6 +7176,40 @@
       </w:tblBorders>
     </w:tblPr>
   </w:style>
+  <w:style w:type="paragraph" w:customStyle="1" w:styleId="western">
+    <w:name w:val="western"/>
+    <w:basedOn w:val="Normal"/>
+    <w:rsid w:val="00050B46"/>
+    <w:pPr>
+      <w:suppressAutoHyphens w:val="0"/>
+      <w:spacing w:before="100" w:beforeAutospacing="1" w:after="100" w:afterAutospacing="1"/>
+    </w:pPr>
+    <w:rPr>
+      <w:rFonts w:ascii="Times New Roman" w:hAnsi="Times New Roman" w:cs="Times New Roman"/>
+    </w:rPr>
+  </w:style>
+  <w:style w:type="character" w:customStyle="1" w:styleId="object">
+    <w:name w:val="object"/>
+    <w:basedOn w:val="Fontepargpadro"/>
+    <w:rsid w:val="00050B46"/>
+  </w:style>
+  <w:style w:type="character" w:customStyle="1" w:styleId="object-hover">
+    <w:name w:val="object-hover"/>
+    <w:basedOn w:val="Fontepargpadro"/>
+    <w:rsid w:val="00050B46"/>
+  </w:style>
+  <w:style w:type="character" w:styleId="Hyperlink">
+    <w:name w:val="Hyperlink"/>
+    <w:basedOn w:val="Fontepargpadro"/>
+    <w:uiPriority w:val="99"/>
+    <w:semiHidden/>
+    <w:unhideWhenUsed/>
+    <w:rsid w:val="00050B46"/>
+    <w:rPr>
+      <w:color w:val="0000FF"/>
+      <w:u w:val="single"/>
+    </w:rPr>
+  </w:style>
 </w:styles>
 </file>
 

</xml_diff>